<commit_message>
updated with PyPoll script
</commit_message>
<xml_diff>
--- a/README.docx
+++ b/README.docx
@@ -49,8 +49,54 @@
         <w:rPr>
           <w:rFonts w:ascii="Courier New" w:hAnsi="Courier New" w:cs="Courier New"/>
         </w:rPr>
+        <w:t>PyBank:</w:t>
+      </w:r>
+    </w:p>
+    <w:p>
+      <w:pPr>
+        <w:pStyle w:val="PlainText"/>
+        <w:rPr>
+          <w:rFonts w:ascii="Courier New" w:hAnsi="Courier New" w:cs="Courier New"/>
+        </w:rPr>
+      </w:pPr>
+    </w:p>
+    <w:p>
+      <w:pPr>
+        <w:pStyle w:val="PlainText"/>
+        <w:rPr>
+          <w:rFonts w:ascii="Courier New" w:hAnsi="Courier New" w:cs="Courier New"/>
+        </w:rPr>
+      </w:pPr>
+      <w:r>
+        <w:rPr>
+          <w:rFonts w:ascii="Courier New" w:hAnsi="Courier New" w:cs="Courier New"/>
+        </w:rPr>
         <w:t>Like with VBA, I am struggling with the script verbiage that delineates the rows in such a way that I can determine greatest increase/decrease. I will set up a tutorial session.</w:t>
       </w:r>
+    </w:p>
+    <w:p>
+      <w:pPr>
+        <w:pStyle w:val="PlainText"/>
+        <w:rPr>
+          <w:rFonts w:ascii="Courier New" w:hAnsi="Courier New" w:cs="Courier New"/>
+        </w:rPr>
+      </w:pPr>
+    </w:p>
+    <w:p>
+      <w:pPr>
+        <w:pStyle w:val="PlainText"/>
+        <w:rPr>
+          <w:rFonts w:ascii="Courier New" w:hAnsi="Courier New" w:cs="Courier New"/>
+        </w:rPr>
+      </w:pPr>
+    </w:p>
+    <w:p>
+      <w:pPr>
+        <w:pStyle w:val="PlainText"/>
+        <w:rPr>
+          <w:rFonts w:ascii="Courier New" w:hAnsi="Courier New" w:cs="Courier New"/>
+        </w:rPr>
+      </w:pPr>
     </w:p>
     <w:p>
       <w:pPr>
@@ -157,6 +203,520 @@
             </wp14:sizeRelV>
           </wp:anchor>
         </w:drawing>
+      </w:r>
+      <w:r>
+        <w:rPr>
+          <w:rFonts w:ascii="Courier New" w:hAnsi="Courier New" w:cs="Courier New"/>
+        </w:rPr>
+        <w:tab/>
+      </w:r>
+      <w:r>
+        <w:rPr>
+          <w:rFonts w:ascii="Courier New" w:hAnsi="Courier New" w:cs="Courier New"/>
+        </w:rPr>
+        <w:tab/>
+      </w:r>
+      <w:r>
+        <w:rPr>
+          <w:rFonts w:ascii="Courier New" w:hAnsi="Courier New" w:cs="Courier New"/>
+        </w:rPr>
+        <w:tab/>
+      </w:r>
+      <w:r>
+        <w:rPr>
+          <w:rFonts w:ascii="Courier New" w:hAnsi="Courier New" w:cs="Courier New"/>
+        </w:rPr>
+        <w:tab/>
+      </w:r>
+      <w:r>
+        <w:rPr>
+          <w:rFonts w:ascii="Courier New" w:hAnsi="Courier New" w:cs="Courier New"/>
+        </w:rPr>
+        <w:tab/>
+      </w:r>
+      <w:r>
+        <w:rPr>
+          <w:rFonts w:ascii="Courier New" w:hAnsi="Courier New" w:cs="Courier New"/>
+        </w:rPr>
+        <w:tab/>
+      </w:r>
+      <w:r>
+        <w:rPr>
+          <w:rFonts w:ascii="Courier New" w:hAnsi="Courier New" w:cs="Courier New"/>
+        </w:rPr>
+        <w:tab/>
+      </w:r>
+      <w:r>
+        <w:rPr>
+          <w:rFonts w:ascii="Courier New" w:hAnsi="Courier New" w:cs="Courier New"/>
+        </w:rPr>
+        <w:tab/>
+      </w:r>
+      <w:r>
+        <w:rPr>
+          <w:rFonts w:ascii="Courier New" w:hAnsi="Courier New" w:cs="Courier New"/>
+        </w:rPr>
+        <w:tab/>
+      </w:r>
+      <w:r>
+        <w:rPr>
+          <w:rFonts w:ascii="Courier New" w:hAnsi="Courier New" w:cs="Courier New"/>
+        </w:rPr>
+        <w:tab/>
+      </w:r>
+      <w:r>
+        <w:rPr>
+          <w:rFonts w:ascii="Courier New" w:hAnsi="Courier New" w:cs="Courier New"/>
+        </w:rPr>
+        <w:tab/>
+      </w:r>
+      <w:r>
+        <w:rPr>
+          <w:rFonts w:ascii="Courier New" w:hAnsi="Courier New" w:cs="Courier New"/>
+        </w:rPr>
+        <w:tab/>
+      </w:r>
+      <w:r>
+        <w:rPr>
+          <w:rFonts w:ascii="Courier New" w:hAnsi="Courier New" w:cs="Courier New"/>
+        </w:rPr>
+        <w:tab/>
+      </w:r>
+      <w:r>
+        <w:rPr>
+          <w:rFonts w:ascii="Courier New" w:hAnsi="Courier New" w:cs="Courier New"/>
+        </w:rPr>
+        <w:tab/>
+      </w:r>
+      <w:r>
+        <w:rPr>
+          <w:rFonts w:ascii="Courier New" w:hAnsi="Courier New" w:cs="Courier New"/>
+        </w:rPr>
+        <w:tab/>
+      </w:r>
+      <w:r>
+        <w:rPr>
+          <w:rFonts w:ascii="Courier New" w:hAnsi="Courier New" w:cs="Courier New"/>
+        </w:rPr>
+        <w:tab/>
+      </w:r>
+      <w:r>
+        <w:rPr>
+          <w:rFonts w:ascii="Courier New" w:hAnsi="Courier New" w:cs="Courier New"/>
+        </w:rPr>
+        <w:tab/>
+      </w:r>
+      <w:r>
+        <w:rPr>
+          <w:rFonts w:ascii="Courier New" w:hAnsi="Courier New" w:cs="Courier New"/>
+        </w:rPr>
+        <w:tab/>
+      </w:r>
+      <w:r>
+        <w:rPr>
+          <w:rFonts w:ascii="Courier New" w:hAnsi="Courier New" w:cs="Courier New"/>
+        </w:rPr>
+        <w:tab/>
+      </w:r>
+      <w:r>
+        <w:rPr>
+          <w:rFonts w:ascii="Courier New" w:hAnsi="Courier New" w:cs="Courier New"/>
+        </w:rPr>
+        <w:tab/>
+      </w:r>
+      <w:r>
+        <w:rPr>
+          <w:rFonts w:ascii="Courier New" w:hAnsi="Courier New" w:cs="Courier New"/>
+        </w:rPr>
+        <w:tab/>
+      </w:r>
+      <w:r>
+        <w:rPr>
+          <w:rFonts w:ascii="Courier New" w:hAnsi="Courier New" w:cs="Courier New"/>
+        </w:rPr>
+        <w:tab/>
+      </w:r>
+      <w:r>
+        <w:rPr>
+          <w:rFonts w:ascii="Courier New" w:hAnsi="Courier New" w:cs="Courier New"/>
+        </w:rPr>
+        <w:tab/>
+      </w:r>
+      <w:r>
+        <w:rPr>
+          <w:rFonts w:ascii="Courier New" w:hAnsi="Courier New" w:cs="Courier New"/>
+        </w:rPr>
+        <w:tab/>
+      </w:r>
+      <w:r>
+        <w:rPr>
+          <w:rFonts w:ascii="Courier New" w:hAnsi="Courier New" w:cs="Courier New"/>
+        </w:rPr>
+        <w:tab/>
+      </w:r>
+      <w:r>
+        <w:rPr>
+          <w:rFonts w:ascii="Courier New" w:hAnsi="Courier New" w:cs="Courier New"/>
+        </w:rPr>
+        <w:tab/>
+      </w:r>
+      <w:r>
+        <w:rPr>
+          <w:rFonts w:ascii="Courier New" w:hAnsi="Courier New" w:cs="Courier New"/>
+        </w:rPr>
+        <w:tab/>
+      </w:r>
+      <w:r>
+        <w:rPr>
+          <w:rFonts w:ascii="Courier New" w:hAnsi="Courier New" w:cs="Courier New"/>
+        </w:rPr>
+        <w:tab/>
+      </w:r>
+      <w:r>
+        <w:rPr>
+          <w:rFonts w:ascii="Courier New" w:hAnsi="Courier New" w:cs="Courier New"/>
+        </w:rPr>
+        <w:tab/>
+      </w:r>
+      <w:r>
+        <w:rPr>
+          <w:rFonts w:ascii="Courier New" w:hAnsi="Courier New" w:cs="Courier New"/>
+        </w:rPr>
+        <w:tab/>
+      </w:r>
+      <w:r>
+        <w:rPr>
+          <w:rFonts w:ascii="Courier New" w:hAnsi="Courier New" w:cs="Courier New"/>
+        </w:rPr>
+        <w:tab/>
+      </w:r>
+      <w:r>
+        <w:rPr>
+          <w:rFonts w:ascii="Courier New" w:hAnsi="Courier New" w:cs="Courier New"/>
+        </w:rPr>
+        <w:tab/>
+      </w:r>
+      <w:r>
+        <w:rPr>
+          <w:rFonts w:ascii="Courier New" w:hAnsi="Courier New" w:cs="Courier New"/>
+        </w:rPr>
+        <w:tab/>
+      </w:r>
+      <w:r>
+        <w:rPr>
+          <w:rFonts w:ascii="Courier New" w:hAnsi="Courier New" w:cs="Courier New"/>
+        </w:rPr>
+        <w:tab/>
+      </w:r>
+      <w:r>
+        <w:rPr>
+          <w:rFonts w:ascii="Courier New" w:hAnsi="Courier New" w:cs="Courier New"/>
+        </w:rPr>
+        <w:tab/>
+      </w:r>
+      <w:r>
+        <w:rPr>
+          <w:rFonts w:ascii="Courier New" w:hAnsi="Courier New" w:cs="Courier New"/>
+        </w:rPr>
+        <w:tab/>
+      </w:r>
+      <w:r>
+        <w:rPr>
+          <w:rFonts w:ascii="Courier New" w:hAnsi="Courier New" w:cs="Courier New"/>
+        </w:rPr>
+        <w:tab/>
+      </w:r>
+      <w:r>
+        <w:rPr>
+          <w:rFonts w:ascii="Courier New" w:hAnsi="Courier New" w:cs="Courier New"/>
+        </w:rPr>
+        <w:tab/>
+      </w:r>
+      <w:r>
+        <w:rPr>
+          <w:rFonts w:ascii="Courier New" w:hAnsi="Courier New" w:cs="Courier New"/>
+        </w:rPr>
+        <w:tab/>
+      </w:r>
+      <w:r>
+        <w:rPr>
+          <w:rFonts w:ascii="Courier New" w:hAnsi="Courier New" w:cs="Courier New"/>
+        </w:rPr>
+        <w:tab/>
+      </w:r>
+      <w:r>
+        <w:rPr>
+          <w:rFonts w:ascii="Courier New" w:hAnsi="Courier New" w:cs="Courier New"/>
+        </w:rPr>
+        <w:tab/>
+      </w:r>
+      <w:r>
+        <w:rPr>
+          <w:rFonts w:ascii="Courier New" w:hAnsi="Courier New" w:cs="Courier New"/>
+        </w:rPr>
+        <w:tab/>
+      </w:r>
+      <w:r>
+        <w:rPr>
+          <w:rFonts w:ascii="Courier New" w:hAnsi="Courier New" w:cs="Courier New"/>
+        </w:rPr>
+        <w:tab/>
+      </w:r>
+      <w:r>
+        <w:rPr>
+          <w:rFonts w:ascii="Courier New" w:hAnsi="Courier New" w:cs="Courier New"/>
+        </w:rPr>
+        <w:tab/>
+      </w:r>
+      <w:r>
+        <w:rPr>
+          <w:rFonts w:ascii="Courier New" w:hAnsi="Courier New" w:cs="Courier New"/>
+        </w:rPr>
+        <w:tab/>
+      </w:r>
+      <w:r>
+        <w:rPr>
+          <w:rFonts w:ascii="Courier New" w:hAnsi="Courier New" w:cs="Courier New"/>
+        </w:rPr>
+        <w:tab/>
+      </w:r>
+      <w:r>
+        <w:rPr>
+          <w:rFonts w:ascii="Courier New" w:hAnsi="Courier New" w:cs="Courier New"/>
+        </w:rPr>
+        <w:tab/>
+      </w:r>
+      <w:r>
+        <w:rPr>
+          <w:rFonts w:ascii="Courier New" w:hAnsi="Courier New" w:cs="Courier New"/>
+        </w:rPr>
+        <w:tab/>
+      </w:r>
+      <w:r>
+        <w:rPr>
+          <w:rFonts w:ascii="Courier New" w:hAnsi="Courier New" w:cs="Courier New"/>
+        </w:rPr>
+        <w:tab/>
+      </w:r>
+      <w:r>
+        <w:rPr>
+          <w:rFonts w:ascii="Courier New" w:hAnsi="Courier New" w:cs="Courier New"/>
+        </w:rPr>
+        <w:tab/>
+      </w:r>
+      <w:r>
+        <w:rPr>
+          <w:rFonts w:ascii="Courier New" w:hAnsi="Courier New" w:cs="Courier New"/>
+        </w:rPr>
+        <w:tab/>
+      </w:r>
+      <w:r>
+        <w:rPr>
+          <w:rFonts w:ascii="Courier New" w:hAnsi="Courier New" w:cs="Courier New"/>
+        </w:rPr>
+        <w:tab/>
+      </w:r>
+      <w:r>
+        <w:rPr>
+          <w:rFonts w:ascii="Courier New" w:hAnsi="Courier New" w:cs="Courier New"/>
+        </w:rPr>
+        <w:tab/>
+      </w:r>
+      <w:r>
+        <w:rPr>
+          <w:rFonts w:ascii="Courier New" w:hAnsi="Courier New" w:cs="Courier New"/>
+        </w:rPr>
+        <w:tab/>
+      </w:r>
+      <w:r>
+        <w:rPr>
+          <w:rFonts w:ascii="Courier New" w:hAnsi="Courier New" w:cs="Courier New"/>
+        </w:rPr>
+        <w:tab/>
+      </w:r>
+      <w:r>
+        <w:rPr>
+          <w:rFonts w:ascii="Courier New" w:hAnsi="Courier New" w:cs="Courier New"/>
+        </w:rPr>
+        <w:tab/>
+      </w:r>
+      <w:r>
+        <w:rPr>
+          <w:rFonts w:ascii="Courier New" w:hAnsi="Courier New" w:cs="Courier New"/>
+        </w:rPr>
+        <w:tab/>
+      </w:r>
+      <w:r>
+        <w:rPr>
+          <w:rFonts w:ascii="Courier New" w:hAnsi="Courier New" w:cs="Courier New"/>
+        </w:rPr>
+        <w:tab/>
+      </w:r>
+      <w:r>
+        <w:rPr>
+          <w:rFonts w:ascii="Courier New" w:hAnsi="Courier New" w:cs="Courier New"/>
+        </w:rPr>
+        <w:tab/>
+      </w:r>
+      <w:r>
+        <w:rPr>
+          <w:rFonts w:ascii="Courier New" w:hAnsi="Courier New" w:cs="Courier New"/>
+        </w:rPr>
+        <w:tab/>
+      </w:r>
+      <w:r>
+        <w:rPr>
+          <w:rFonts w:ascii="Courier New" w:hAnsi="Courier New" w:cs="Courier New"/>
+        </w:rPr>
+        <w:tab/>
+      </w:r>
+      <w:r>
+        <w:rPr>
+          <w:rFonts w:ascii="Courier New" w:hAnsi="Courier New" w:cs="Courier New"/>
+        </w:rPr>
+        <w:tab/>
+      </w:r>
+      <w:r>
+        <w:rPr>
+          <w:rFonts w:ascii="Courier New" w:hAnsi="Courier New" w:cs="Courier New"/>
+        </w:rPr>
+        <w:tab/>
+      </w:r>
+      <w:r>
+        <w:rPr>
+          <w:rFonts w:ascii="Courier New" w:hAnsi="Courier New" w:cs="Courier New"/>
+        </w:rPr>
+        <w:tab/>
+      </w:r>
+      <w:r>
+        <w:rPr>
+          <w:rFonts w:ascii="Courier New" w:hAnsi="Courier New" w:cs="Courier New"/>
+        </w:rPr>
+        <w:tab/>
+      </w:r>
+      <w:r>
+        <w:rPr>
+          <w:rFonts w:ascii="Courier New" w:hAnsi="Courier New" w:cs="Courier New"/>
+        </w:rPr>
+        <w:tab/>
+      </w:r>
+      <w:r>
+        <w:rPr>
+          <w:rFonts w:ascii="Courier New" w:hAnsi="Courier New" w:cs="Courier New"/>
+        </w:rPr>
+        <w:tab/>
+      </w:r>
+      <w:r>
+        <w:rPr>
+          <w:rFonts w:ascii="Courier New" w:hAnsi="Courier New" w:cs="Courier New"/>
+        </w:rPr>
+        <w:tab/>
+      </w:r>
+      <w:r>
+        <w:rPr>
+          <w:rFonts w:ascii="Courier New" w:hAnsi="Courier New" w:cs="Courier New"/>
+        </w:rPr>
+        <w:tab/>
+      </w:r>
+      <w:r>
+        <w:rPr>
+          <w:rFonts w:ascii="Courier New" w:hAnsi="Courier New" w:cs="Courier New"/>
+        </w:rPr>
+        <w:tab/>
+      </w:r>
+      <w:r>
+        <w:rPr>
+          <w:rFonts w:ascii="Courier New" w:hAnsi="Courier New" w:cs="Courier New"/>
+        </w:rPr>
+        <w:tab/>
+      </w:r>
+    </w:p>
+    <w:p>
+      <w:pPr>
+        <w:pStyle w:val="PlainText"/>
+        <w:rPr>
+          <w:rFonts w:ascii="Courier New" w:hAnsi="Courier New" w:cs="Courier New"/>
+        </w:rPr>
+      </w:pPr>
+      <w:r>
+        <w:rPr>
+          <w:rFonts w:ascii="Courier New" w:hAnsi="Courier New" w:cs="Courier New"/>
+        </w:rPr>
+        <w:t>PyPoll:</w:t>
+      </w:r>
+    </w:p>
+    <w:p>
+      <w:pPr>
+        <w:pStyle w:val="PlainText"/>
+        <w:rPr>
+          <w:rFonts w:ascii="Courier New" w:hAnsi="Courier New" w:cs="Courier New"/>
+        </w:rPr>
+      </w:pPr>
+      <w:r>
+        <w:rPr>
+          <w:rFonts w:ascii="Courier New" w:hAnsi="Courier New" w:cs="Courier New"/>
+        </w:rPr>
+        <w:t xml:space="preserve">This assignment </w:t>
+      </w:r>
+      <w:r>
+        <w:rPr>
+          <w:rFonts w:ascii="Courier New" w:hAnsi="Courier New" w:cs="Courier New"/>
+        </w:rPr>
+        <w:t xml:space="preserve">was easier, as it followed a class example more closely than PyBank. The issue with this assignment </w:t>
+      </w:r>
+      <w:r>
+        <w:rPr>
+          <w:rFonts w:ascii="Courier New" w:hAnsi="Courier New" w:cs="Courier New"/>
+        </w:rPr>
+        <w:t>is</w:t>
+      </w:r>
+      <w:r>
+        <w:rPr>
+          <w:rFonts w:ascii="Courier New" w:hAnsi="Courier New" w:cs="Courier New"/>
+        </w:rPr>
+        <w:t xml:space="preserve"> the </w:t>
+      </w:r>
+      <w:r>
+        <w:rPr>
+          <w:rFonts w:ascii="Courier New" w:hAnsi="Courier New" w:cs="Courier New"/>
+        </w:rPr>
+        <w:t xml:space="preserve">size of the </w:t>
+      </w:r>
+      <w:r>
+        <w:rPr>
+          <w:rFonts w:ascii="Courier New" w:hAnsi="Courier New" w:cs="Courier New"/>
+        </w:rPr>
+        <w:t>data</w:t>
+      </w:r>
+      <w:r>
+        <w:rPr>
+          <w:rFonts w:ascii="Courier New" w:hAnsi="Courier New" w:cs="Courier New"/>
+        </w:rPr>
+        <w:t xml:space="preserve">. </w:t>
+      </w:r>
+      <w:r>
+        <w:rPr>
+          <w:rFonts w:ascii="Courier New" w:hAnsi="Courier New" w:cs="Courier New"/>
+        </w:rPr>
+        <w:t>The program didn’t seem to be able to get through the code to show me my results</w:t>
+      </w:r>
+      <w:r>
+        <w:rPr>
+          <w:rFonts w:ascii="Courier New" w:hAnsi="Courier New" w:cs="Courier New"/>
+        </w:rPr>
+        <w:t>, due to the amount of data necessary to count the vote total</w:t>
+      </w:r>
+      <w:r>
+        <w:rPr>
+          <w:rFonts w:ascii="Courier New" w:hAnsi="Courier New" w:cs="Courier New"/>
+        </w:rPr>
+        <w:t>.</w:t>
+      </w:r>
+      <w:r>
+        <w:rPr>
+          <w:rFonts w:ascii="Courier New" w:hAnsi="Courier New" w:cs="Courier New"/>
+        </w:rPr>
+        <w:t xml:space="preserve"> </w:t>
       </w:r>
     </w:p>
     <w:sectPr>
@@ -292,6 +852,7 @@
     <w:lsdException w:name="HTML Sample" w:semiHidden="1" w:unhideWhenUsed="1"/>
     <w:lsdException w:name="HTML Typewriter" w:semiHidden="1" w:unhideWhenUsed="1"/>
     <w:lsdException w:name="HTML Variable" w:semiHidden="1" w:unhideWhenUsed="1"/>
+    <w:lsdException w:name="Normal Table" w:semiHidden="1" w:unhideWhenUsed="1"/>
     <w:lsdException w:name="annotation subject" w:semiHidden="1" w:unhideWhenUsed="1"/>
     <w:lsdException w:name="No List" w:semiHidden="1" w:unhideWhenUsed="1"/>
     <w:lsdException w:name="Outline List 1" w:semiHidden="1" w:unhideWhenUsed="1"/>
@@ -338,8 +899,10 @@
     <w:lsdException w:name="Table Subtle 2" w:semiHidden="1" w:unhideWhenUsed="1"/>
     <w:lsdException w:name="Table Web 1" w:semiHidden="1" w:unhideWhenUsed="1"/>
     <w:lsdException w:name="Table Web 2" w:semiHidden="1" w:unhideWhenUsed="1"/>
+    <w:lsdException w:name="Table Web 3" w:semiHidden="1" w:unhideWhenUsed="1"/>
     <w:lsdException w:name="Balloon Text" w:semiHidden="1" w:unhideWhenUsed="1"/>
     <w:lsdException w:name="Table Grid" w:uiPriority="39"/>
+    <w:lsdException w:name="Table Theme" w:semiHidden="1" w:unhideWhenUsed="1"/>
     <w:lsdException w:name="Placeholder Text" w:semiHidden="1"/>
     <w:lsdException w:name="No Spacing" w:uiPriority="1" w:qFormat="1"/>
     <w:lsdException w:name="Light Shading" w:uiPriority="60"/>

</xml_diff>